<commit_message>
adding readme files to projects
</commit_message>
<xml_diff>
--- a/projects_in_2023/cust_churn_prediction_in_bank_using_ANN/bank_churn_report.docx
+++ b/projects_in_2023/cust_churn_prediction_in_bank_using_ANN/bank_churn_report.docx
@@ -1,6 +1,6 @@
 
 <file path=word/document.xml><?xml version="1.0" encoding="utf-8"?>
-<w:document xmlns:wpc="http://schemas.microsoft.com/office/word/2010/wordprocessingCanvas" xmlns:cx="http://schemas.microsoft.com/office/drawing/2014/chartex" xmlns:cx1="http://schemas.microsoft.com/office/drawing/2015/9/8/chartex" xmlns:cx2="http://schemas.microsoft.com/office/drawing/2015/10/21/chartex" xmlns:cx3="http://schemas.microsoft.com/office/drawing/2016/5/9/chartex" xmlns:cx4="http://schemas.microsoft.com/office/drawing/2016/5/10/chartex" xmlns:cx5="http://schemas.microsoft.com/office/drawing/2016/5/11/chartex" xmlns:cx6="http://schemas.microsoft.com/office/drawing/2016/5/12/chartex" xmlns:cx7="http://schemas.microsoft.com/office/drawing/2016/5/13/chartex" xmlns:cx8="http://schemas.microsoft.com/office/drawing/2016/5/14/chartex" xmlns:mc="http://schemas.openxmlformats.org/markup-compatibility/2006" xmlns:aink="http://schemas.microsoft.com/office/drawing/2016/ink" xmlns:am3d="http://schemas.microsoft.com/office/drawing/2017/model3d" xmlns:o="urn:schemas-microsoft-com:office:office" xmlns:oel="http://schemas.microsoft.com/office/2019/extlst" xmlns:r="http://schemas.openxmlformats.org/officeDocument/2006/relationships" xmlns:m="http://schemas.openxmlformats.org/officeDocument/2006/math" xmlns:v="urn:schemas-microsoft-com:vml" xmlns:wp14="http://schemas.microsoft.com/office/word/2010/wordprocessingDrawing" xmlns:wp="http://schemas.openxmlformats.org/drawingml/2006/wordprocessingDrawing" xmlns:w10="urn:schemas-microsoft-com:office:word" xmlns:w="http://schemas.openxmlformats.org/wordprocessingml/2006/main" xmlns:w14="http://schemas.microsoft.com/office/word/2010/wordml" xmlns:w15="http://schemas.microsoft.com/office/word/2012/wordml" xmlns:w16cex="http://schemas.microsoft.com/office/word/2018/wordml/cex" xmlns:w16cid="http://schemas.microsoft.com/office/word/2016/wordml/cid" xmlns:w16="http://schemas.microsoft.com/office/word/2018/wordml" xmlns:w16sdtdh="http://schemas.microsoft.com/office/word/2020/wordml/sdtdatahash" xmlns:w16se="http://schemas.microsoft.com/office/word/2015/wordml/symex" xmlns:wpg="http://schemas.microsoft.com/office/word/2010/wordprocessingGroup" xmlns:wpi="http://schemas.microsoft.com/office/word/2010/wordprocessingInk" xmlns:wne="http://schemas.microsoft.com/office/word/2006/wordml" xmlns:wps="http://schemas.microsoft.com/office/word/2010/wordprocessingShape" mc:Ignorable="w14 w15 w16se w16cid w16 w16cex w16sdtdh wp14">
+<w:document xmlns:wpc="http://schemas.microsoft.com/office/word/2010/wordprocessingCanvas" xmlns:cx="http://schemas.microsoft.com/office/drawing/2014/chartex" xmlns:cx1="http://schemas.microsoft.com/office/drawing/2015/9/8/chartex" xmlns:cx2="http://schemas.microsoft.com/office/drawing/2015/10/21/chartex" xmlns:cx3="http://schemas.microsoft.com/office/drawing/2016/5/9/chartex" xmlns:cx4="http://schemas.microsoft.com/office/drawing/2016/5/10/chartex" xmlns:cx5="http://schemas.microsoft.com/office/drawing/2016/5/11/chartex" xmlns:cx6="http://schemas.microsoft.com/office/drawing/2016/5/12/chartex" xmlns:cx7="http://schemas.microsoft.com/office/drawing/2016/5/13/chartex" xmlns:cx8="http://schemas.microsoft.com/office/drawing/2016/5/14/chartex" xmlns:mc="http://schemas.openxmlformats.org/markup-compatibility/2006" xmlns:aink="http://schemas.microsoft.com/office/drawing/2016/ink" xmlns:am3d="http://schemas.microsoft.com/office/drawing/2017/model3d" xmlns:o="urn:schemas-microsoft-com:office:office" xmlns:oel="http://schemas.microsoft.com/office/2019/extlst" xmlns:r="http://schemas.openxmlformats.org/officeDocument/2006/relationships" xmlns:m="http://schemas.openxmlformats.org/officeDocument/2006/math" xmlns:v="urn:schemas-microsoft-com:vml" xmlns:wp14="http://schemas.microsoft.com/office/word/2010/wordprocessingDrawing" xmlns:wp="http://schemas.openxmlformats.org/drawingml/2006/wordprocessingDrawing" xmlns:w10="urn:schemas-microsoft-com:office:word" xmlns:w="http://schemas.openxmlformats.org/wordprocessingml/2006/main" xmlns:w14="http://schemas.microsoft.com/office/word/2010/wordml" xmlns:w15="http://schemas.microsoft.com/office/word/2012/wordml" xmlns:w16cex="http://schemas.microsoft.com/office/word/2018/wordml/cex" xmlns:w16cid="http://schemas.microsoft.com/office/word/2016/wordml/cid" xmlns:w16="http://schemas.microsoft.com/office/word/2018/wordml" xmlns:w16du="http://schemas.microsoft.com/office/word/2023/wordml/word16du" xmlns:w16sdtdh="http://schemas.microsoft.com/office/word/2020/wordml/sdtdatahash" xmlns:w16sdtfl="http://schemas.microsoft.com/office/word/2024/wordml/sdtformatlock" xmlns:w16se="http://schemas.microsoft.com/office/word/2015/wordml/symex" xmlns:wpg="http://schemas.microsoft.com/office/word/2010/wordprocessingGroup" xmlns:wpi="http://schemas.microsoft.com/office/word/2010/wordprocessingInk" xmlns:wne="http://schemas.microsoft.com/office/word/2006/wordml" xmlns:wps="http://schemas.microsoft.com/office/word/2010/wordprocessingShape" mc:Ignorable="w14 w15 w16se w16cid w16 w16cex w16sdtdh w16sdtfl w16du wp14">
   <w:body>
     <w:p>
       <w:r>
@@ -108,11 +108,9 @@
             <w:hideMark/>
           </w:tcPr>
           <w:p>
-            <w:proofErr w:type="spellStart"/>
             <w:r>
               <w:t>CustomerId</w:t>
             </w:r>
-            <w:proofErr w:type="spellEnd"/>
           </w:p>
         </w:tc>
         <w:tc>
@@ -832,15 +830,7 @@
             </w:r>
             <w:proofErr w:type="spellEnd"/>
             <w:r>
-              <w:t xml:space="preserve"> customer stayed with the bank or left the bank </w:t>
-            </w:r>
-            <w:proofErr w:type="gramStart"/>
-            <w:r>
-              <w:t>( 0</w:t>
-            </w:r>
-            <w:proofErr w:type="gramEnd"/>
-            <w:r>
-              <w:t>-&gt; "NO", 1-&gt; "YES")</w:t>
+              <w:t xml:space="preserve"> customer stayed with the bank or left the bank ( 0-&gt; "NO", 1-&gt; "YES")</w:t>
             </w:r>
           </w:p>
         </w:tc>
@@ -889,19 +879,7 @@
         <w:t xml:space="preserve"> </w:t>
       </w:r>
       <w:r>
-        <w:t xml:space="preserve">Created user one defined Function to automate process of Building </w:t>
-      </w:r>
-      <w:r>
-        <w:t xml:space="preserve">a </w:t>
-      </w:r>
-      <w:r>
-        <w:t>neural network with handling imbalance approaches, which resulted</w:t>
-      </w:r>
-      <w:r>
-        <w:t xml:space="preserve"> in</w:t>
-      </w:r>
-      <w:r>
-        <w:t xml:space="preserve"> reduction in execution time by 80% </w:t>
+        <w:t xml:space="preserve">Created user one defined Function to automate process of Building a neural network with handling imbalance approaches, which resulted in reduction in execution time by 80% </w:t>
       </w:r>
     </w:p>
     <w:p>
@@ -929,13 +907,7 @@
       </w:r>
       <w:proofErr w:type="spellEnd"/>
       <w:r>
-        <w:t xml:space="preserve">, leading to 50% less time in understanding performance.(how to show tensor board in </w:t>
-      </w:r>
-      <w:r>
-        <w:t>GitHub</w:t>
-      </w:r>
-      <w:r>
-        <w:t xml:space="preserve"> or online)</w:t>
+        <w:t>, leading to 50% less time in understanding performance.(how to show tensor board in GitHub or online)</w:t>
       </w:r>
     </w:p>
     <w:p>
@@ -947,13 +919,8 @@
         </w:numPr>
       </w:pPr>
       <w:r>
-        <w:t xml:space="preserve">Evaluated model with different </w:t>
-      </w:r>
-      <w:proofErr w:type="gramStart"/>
-      <w:r>
-        <w:t>metrics</w:t>
-      </w:r>
-      <w:proofErr w:type="gramEnd"/>
+        <w:t>Evaluated model with different metrics</w:t>
+      </w:r>
     </w:p>
     <w:p>
       <w:pPr>
@@ -995,13 +962,8 @@
         </w:numPr>
       </w:pPr>
       <w:r>
-        <w:t xml:space="preserve">Deleted unnecessary </w:t>
-      </w:r>
-      <w:proofErr w:type="gramStart"/>
-      <w:r>
-        <w:t>columns</w:t>
-      </w:r>
-      <w:proofErr w:type="gramEnd"/>
+        <w:t>Deleted unnecessary columns</w:t>
+      </w:r>
     </w:p>
     <w:p>
       <w:pPr>
@@ -1012,13 +974,8 @@
         </w:numPr>
       </w:pPr>
       <w:r>
-        <w:t xml:space="preserve">Converted all text values into numeric data </w:t>
-      </w:r>
-      <w:proofErr w:type="gramStart"/>
-      <w:r>
-        <w:t>type</w:t>
-      </w:r>
-      <w:proofErr w:type="gramEnd"/>
+        <w:t>Converted all text values into numeric data type</w:t>
+      </w:r>
     </w:p>
     <w:p>
       <w:pPr>
@@ -1029,13 +986,8 @@
         </w:numPr>
       </w:pPr>
       <w:r>
-        <w:t xml:space="preserve">Normalized data using Min Max </w:t>
-      </w:r>
-      <w:proofErr w:type="gramStart"/>
-      <w:r>
-        <w:t>scalar</w:t>
-      </w:r>
-      <w:proofErr w:type="gramEnd"/>
+        <w:t>Normalized data using Min Max scalar</w:t>
+      </w:r>
     </w:p>
     <w:p>
       <w:pPr>
@@ -1109,13 +1061,8 @@
       </w:pPr>
       <w:r>
         <w:lastRenderedPageBreak/>
-        <w:t xml:space="preserve">Built Deep Learning Neural Network model with 5 layers in total including input, output and Hidden </w:t>
-      </w:r>
-      <w:proofErr w:type="gramStart"/>
-      <w:r>
-        <w:t>layers</w:t>
-      </w:r>
-      <w:proofErr w:type="gramEnd"/>
+        <w:t>Built Deep Learning Neural Network model with 5 layers in total including input, output and Hidden layers</w:t>
+      </w:r>
     </w:p>
     <w:p>
       <w:pPr>
@@ -1230,11 +1177,9 @@
           <w:numId w:val="2"/>
         </w:numPr>
       </w:pPr>
-      <w:proofErr w:type="spellStart"/>
       <w:r>
         <w:t>Undersampling</w:t>
       </w:r>
-      <w:proofErr w:type="spellEnd"/>
     </w:p>
     <w:p>
       <w:pPr>
@@ -1345,23 +1290,18 @@
           <w:i/>
           <w:iCs/>
         </w:rPr>
-        <w:t xml:space="preserve">better f1-score than other </w:t>
-      </w:r>
-      <w:proofErr w:type="gramStart"/>
-      <w:r>
-        <w:rPr>
-          <w:b/>
-          <w:bCs/>
-          <w:i/>
-          <w:iCs/>
-        </w:rPr>
-        <w:t>approaches</w:t>
-      </w:r>
-      <w:proofErr w:type="gramEnd"/>
-    </w:p>
-    <w:p>
-      <w:r>
-        <w:t>Scop for improvement</w:t>
+        <w:t>better f1-score than other approaches</w:t>
+      </w:r>
+    </w:p>
+    <w:p>
+      <w:r>
+        <w:t>Scop</w:t>
+      </w:r>
+      <w:r>
+        <w:t>e</w:t>
+      </w:r>
+      <w:r>
+        <w:t xml:space="preserve"> for improvement</w:t>
       </w:r>
       <w:r>
         <w:t>:</w:t>
@@ -1372,28 +1312,15 @@
         <w:ind w:left="720" w:firstLine="720"/>
       </w:pPr>
       <w:r>
+        <w:t xml:space="preserve">Use </w:t>
+      </w:r>
+      <w:r>
         <w:t>Dropout layer approach for overfitting</w:t>
       </w:r>
-    </w:p>
-    <w:p>
-      <w:pPr>
-        <w:pStyle w:val="ListParagraph"/>
-        <w:ind w:left="3240"/>
-      </w:pPr>
-    </w:p>
-    <w:p/>
-    <w:p/>
-    <w:p/>
-    <w:p/>
-    <w:p/>
-    <w:p/>
-    <w:p/>
-    <w:p>
-      <w:r>
-        <w:t>Conclusion:</w:t>
-      </w:r>
-    </w:p>
-    <w:p/>
+      <w:r>
+        <w:t>.</w:t>
+      </w:r>
+    </w:p>
     <w:sectPr>
       <w:pgSz w:w="12240" w:h="15840"/>
       <w:pgMar w:top="1440" w:right="1440" w:bottom="1440" w:left="1440" w:header="708" w:footer="708" w:gutter="0"/>
@@ -1405,7 +1332,7 @@
 </file>
 
 <file path=word/numbering.xml><?xml version="1.0" encoding="utf-8"?>
-<w:numbering xmlns:wpc="http://schemas.microsoft.com/office/word/2010/wordprocessingCanvas" xmlns:cx="http://schemas.microsoft.com/office/drawing/2014/chartex" xmlns:cx1="http://schemas.microsoft.com/office/drawing/2015/9/8/chartex" xmlns:cx2="http://schemas.microsoft.com/office/drawing/2015/10/21/chartex" xmlns:cx3="http://schemas.microsoft.com/office/drawing/2016/5/9/chartex" xmlns:cx4="http://schemas.microsoft.com/office/drawing/2016/5/10/chartex" xmlns:cx5="http://schemas.microsoft.com/office/drawing/2016/5/11/chartex" xmlns:cx6="http://schemas.microsoft.com/office/drawing/2016/5/12/chartex" xmlns:cx7="http://schemas.microsoft.com/office/drawing/2016/5/13/chartex" xmlns:cx8="http://schemas.microsoft.com/office/drawing/2016/5/14/chartex" xmlns:mc="http://schemas.openxmlformats.org/markup-compatibility/2006" xmlns:aink="http://schemas.microsoft.com/office/drawing/2016/ink" xmlns:am3d="http://schemas.microsoft.com/office/drawing/2017/model3d" xmlns:o="urn:schemas-microsoft-com:office:office" xmlns:oel="http://schemas.microsoft.com/office/2019/extlst" xmlns:r="http://schemas.openxmlformats.org/officeDocument/2006/relationships" xmlns:m="http://schemas.openxmlformats.org/officeDocument/2006/math" xmlns:v="urn:schemas-microsoft-com:vml" xmlns:wp14="http://schemas.microsoft.com/office/word/2010/wordprocessingDrawing" xmlns:wp="http://schemas.openxmlformats.org/drawingml/2006/wordprocessingDrawing" xmlns:w10="urn:schemas-microsoft-com:office:word" xmlns:w="http://schemas.openxmlformats.org/wordprocessingml/2006/main" xmlns:w14="http://schemas.microsoft.com/office/word/2010/wordml" xmlns:w15="http://schemas.microsoft.com/office/word/2012/wordml" xmlns:w16cex="http://schemas.microsoft.com/office/word/2018/wordml/cex" xmlns:w16cid="http://schemas.microsoft.com/office/word/2016/wordml/cid" xmlns:w16="http://schemas.microsoft.com/office/word/2018/wordml" xmlns:w16sdtdh="http://schemas.microsoft.com/office/word/2020/wordml/sdtdatahash" xmlns:w16se="http://schemas.microsoft.com/office/word/2015/wordml/symex" xmlns:wpg="http://schemas.microsoft.com/office/word/2010/wordprocessingGroup" xmlns:wpi="http://schemas.microsoft.com/office/word/2010/wordprocessingInk" xmlns:wne="http://schemas.microsoft.com/office/word/2006/wordml" xmlns:wps="http://schemas.microsoft.com/office/word/2010/wordprocessingShape" mc:Ignorable="w14 w15 w16se w16cid w16 w16cex w16sdtdh wp14">
+<w:numbering xmlns:wpc="http://schemas.microsoft.com/office/word/2010/wordprocessingCanvas" xmlns:cx="http://schemas.microsoft.com/office/drawing/2014/chartex" xmlns:cx1="http://schemas.microsoft.com/office/drawing/2015/9/8/chartex" xmlns:cx2="http://schemas.microsoft.com/office/drawing/2015/10/21/chartex" xmlns:cx3="http://schemas.microsoft.com/office/drawing/2016/5/9/chartex" xmlns:cx4="http://schemas.microsoft.com/office/drawing/2016/5/10/chartex" xmlns:cx5="http://schemas.microsoft.com/office/drawing/2016/5/11/chartex" xmlns:cx6="http://schemas.microsoft.com/office/drawing/2016/5/12/chartex" xmlns:cx7="http://schemas.microsoft.com/office/drawing/2016/5/13/chartex" xmlns:cx8="http://schemas.microsoft.com/office/drawing/2016/5/14/chartex" xmlns:mc="http://schemas.openxmlformats.org/markup-compatibility/2006" xmlns:aink="http://schemas.microsoft.com/office/drawing/2016/ink" xmlns:am3d="http://schemas.microsoft.com/office/drawing/2017/model3d" xmlns:o="urn:schemas-microsoft-com:office:office" xmlns:oel="http://schemas.microsoft.com/office/2019/extlst" xmlns:r="http://schemas.openxmlformats.org/officeDocument/2006/relationships" xmlns:m="http://schemas.openxmlformats.org/officeDocument/2006/math" xmlns:v="urn:schemas-microsoft-com:vml" xmlns:wp14="http://schemas.microsoft.com/office/word/2010/wordprocessingDrawing" xmlns:wp="http://schemas.openxmlformats.org/drawingml/2006/wordprocessingDrawing" xmlns:w10="urn:schemas-microsoft-com:office:word" xmlns:w="http://schemas.openxmlformats.org/wordprocessingml/2006/main" xmlns:w14="http://schemas.microsoft.com/office/word/2010/wordml" xmlns:w15="http://schemas.microsoft.com/office/word/2012/wordml" xmlns:w16cex="http://schemas.microsoft.com/office/word/2018/wordml/cex" xmlns:w16cid="http://schemas.microsoft.com/office/word/2016/wordml/cid" xmlns:w16="http://schemas.microsoft.com/office/word/2018/wordml" xmlns:w16du="http://schemas.microsoft.com/office/word/2023/wordml/word16du" xmlns:w16sdtdh="http://schemas.microsoft.com/office/word/2020/wordml/sdtdatahash" xmlns:w16sdtfl="http://schemas.microsoft.com/office/word/2024/wordml/sdtformatlock" xmlns:w16se="http://schemas.microsoft.com/office/word/2015/wordml/symex" xmlns:wpg="http://schemas.microsoft.com/office/word/2010/wordprocessingGroup" xmlns:wpi="http://schemas.microsoft.com/office/word/2010/wordprocessingInk" xmlns:wne="http://schemas.microsoft.com/office/word/2006/wordml" xmlns:wps="http://schemas.microsoft.com/office/word/2010/wordprocessingShape" mc:Ignorable="w14 w15 w16se w16cid w16 w16cex w16sdtdh w16sdtfl w16du wp14">
   <w:abstractNum w:abstractNumId="0" w15:restartNumberingAfterBreak="0">
     <w:nsid w:val="0A9A545B"/>
     <w:multiLevelType w:val="hybridMultilevel"/>
@@ -1987,7 +1914,7 @@
 </file>
 
 <file path=word/styles.xml><?xml version="1.0" encoding="utf-8"?>
-<w:styles xmlns:mc="http://schemas.openxmlformats.org/markup-compatibility/2006" xmlns:r="http://schemas.openxmlformats.org/officeDocument/2006/relationships" xmlns:w="http://schemas.openxmlformats.org/wordprocessingml/2006/main" xmlns:w14="http://schemas.microsoft.com/office/word/2010/wordml" xmlns:w15="http://schemas.microsoft.com/office/word/2012/wordml" xmlns:w16cex="http://schemas.microsoft.com/office/word/2018/wordml/cex" xmlns:w16cid="http://schemas.microsoft.com/office/word/2016/wordml/cid" xmlns:w16="http://schemas.microsoft.com/office/word/2018/wordml" xmlns:w16sdtdh="http://schemas.microsoft.com/office/word/2020/wordml/sdtdatahash" xmlns:w16se="http://schemas.microsoft.com/office/word/2015/wordml/symex" mc:Ignorable="w14 w15 w16se w16cid w16 w16cex w16sdtdh">
+<w:styles xmlns:mc="http://schemas.openxmlformats.org/markup-compatibility/2006" xmlns:r="http://schemas.openxmlformats.org/officeDocument/2006/relationships" xmlns:w="http://schemas.openxmlformats.org/wordprocessingml/2006/main" xmlns:w14="http://schemas.microsoft.com/office/word/2010/wordml" xmlns:w15="http://schemas.microsoft.com/office/word/2012/wordml" xmlns:w16cex="http://schemas.microsoft.com/office/word/2018/wordml/cex" xmlns:w16cid="http://schemas.microsoft.com/office/word/2016/wordml/cid" xmlns:w16="http://schemas.microsoft.com/office/word/2018/wordml" xmlns:w16du="http://schemas.microsoft.com/office/word/2023/wordml/word16du" xmlns:w16sdtdh="http://schemas.microsoft.com/office/word/2020/wordml/sdtdatahash" xmlns:w16sdtfl="http://schemas.microsoft.com/office/word/2024/wordml/sdtformatlock" xmlns:w16se="http://schemas.microsoft.com/office/word/2015/wordml/symex" mc:Ignorable="w14 w15 w16se w16cid w16 w16cex w16sdtdh w16sdtfl w16du">
   <w:docDefaults>
     <w:rPrDefault>
       <w:rPr>

</xml_diff>